<commit_message>
Summary and PickList API upgraded
</commit_message>
<xml_diff>
--- a/API_engine/template/box_summary_template.docx
+++ b/API_engine/template/box_summary_template.docx
@@ -39,7 +39,47 @@
           <w:sz w:val="32"/>
           <w:szCs w:val="32"/>
         </w:rPr>
-        <w:t>&lt;&lt;Box no&gt;&gt;</w:t>
+        <w:fldChar w:fldCharType="begin"/>
+      </w:r>
+      <w:r>
+        <w:rPr>
+          <w:rFonts w:ascii="Times New Roman" w:hAnsi="Times New Roman" w:cs="Times New Roman"/>
+          <w:b/>
+          <w:noProof/>
+          <w:sz w:val="32"/>
+          <w:szCs w:val="32"/>
+        </w:rPr>
+        <w:instrText xml:space="preserve"> MERGEFIELD  BoxNo  \* MERGEFORMAT </w:instrText>
+      </w:r>
+      <w:r>
+        <w:rPr>
+          <w:rFonts w:ascii="Times New Roman" w:hAnsi="Times New Roman" w:cs="Times New Roman"/>
+          <w:b/>
+          <w:noProof/>
+          <w:sz w:val="32"/>
+          <w:szCs w:val="32"/>
+        </w:rPr>
+        <w:fldChar w:fldCharType="separate"/>
+      </w:r>
+      <w:r>
+        <w:rPr>
+          <w:rFonts w:ascii="Times New Roman" w:hAnsi="Times New Roman" w:cs="Times New Roman"/>
+          <w:b/>
+          <w:noProof/>
+          <w:sz w:val="32"/>
+          <w:szCs w:val="32"/>
+        </w:rPr>
+        <w:t>«BoxNo»</w:t>
+      </w:r>
+      <w:r>
+        <w:rPr>
+          <w:rFonts w:ascii="Times New Roman" w:hAnsi="Times New Roman" w:cs="Times New Roman"/>
+          <w:b/>
+          <w:noProof/>
+          <w:sz w:val="32"/>
+          <w:szCs w:val="32"/>
+        </w:rPr>
+        <w:fldChar w:fldCharType="end"/>
       </w:r>
     </w:p>
     <w:p>

</xml_diff>